<commit_message>
updating the design doc
</commit_message>
<xml_diff>
--- a/Design Doc.docx
+++ b/Design Doc.docx
@@ -61,7 +61,23 @@
           <w:rFonts w:ascii="Arial" w:hAnsi="Arial" w:cs="Arial"/>
           <w:color w:val="1F4E79" w:themeColor="accent1" w:themeShade="80"/>
         </w:rPr>
-        <w:t>URL Shortener Service like Tiny URL</w:t>
+        <w:t xml:space="preserve">URL </w:t>
+      </w:r>
+      <w:proofErr w:type="spellStart"/>
+      <w:r>
+        <w:rPr>
+          <w:rFonts w:ascii="Arial" w:hAnsi="Arial" w:cs="Arial"/>
+          <w:color w:val="1F4E79" w:themeColor="accent1" w:themeShade="80"/>
+        </w:rPr>
+        <w:t>Shortener</w:t>
+      </w:r>
+      <w:proofErr w:type="spellEnd"/>
+      <w:r>
+        <w:rPr>
+          <w:rFonts w:ascii="Arial" w:hAnsi="Arial" w:cs="Arial"/>
+          <w:color w:val="1F4E79" w:themeColor="accent1" w:themeShade="80"/>
+        </w:rPr>
+        <w:t xml:space="preserve"> Service like Tiny URL</w:t>
       </w:r>
     </w:p>
     <w:p>
@@ -328,6 +344,7 @@
           <w:color w:val="1F4E79" w:themeColor="accent1" w:themeShade="80"/>
         </w:rPr>
       </w:pPr>
+      <w:proofErr w:type="gramStart"/>
       <w:r>
         <w:rPr>
           <w:rFonts w:ascii="Arial" w:hAnsi="Arial" w:cs="Arial"/>
@@ -336,19 +353,13 @@
         </w:rPr>
         <w:t>endpoints</w:t>
       </w:r>
-      <w:r>
-        <w:rPr>
-          <w:rFonts w:ascii="Arial" w:hAnsi="Arial" w:cs="Arial"/>
-          <w:color w:val="1F4E79" w:themeColor="accent1" w:themeShade="80"/>
-        </w:rPr>
-        <w:t>: All the resources will be defined here.</w:t>
-      </w:r>
-      <w:r>
-        <w:rPr>
-          <w:rFonts w:ascii="Arial" w:hAnsi="Arial" w:cs="Arial"/>
-          <w:color w:val="1F4E79" w:themeColor="accent1" w:themeShade="80"/>
-        </w:rPr>
-        <w:t xml:space="preserve"> </w:t>
+      <w:proofErr w:type="gramEnd"/>
+      <w:r>
+        <w:rPr>
+          <w:rFonts w:ascii="Arial" w:hAnsi="Arial" w:cs="Arial"/>
+          <w:color w:val="1F4E79" w:themeColor="accent1" w:themeShade="80"/>
+        </w:rPr>
+        <w:t xml:space="preserve">: All the resources will be defined here. </w:t>
       </w:r>
     </w:p>
     <w:p>
@@ -366,6 +377,7 @@
           <w:color w:val="1F4E79" w:themeColor="accent1" w:themeShade="80"/>
         </w:rPr>
       </w:pPr>
+      <w:proofErr w:type="gramStart"/>
       <w:r>
         <w:rPr>
           <w:rFonts w:ascii="Arial" w:hAnsi="Arial" w:cs="Arial"/>
@@ -379,28 +391,15 @@
           <w:rFonts w:ascii="Arial" w:hAnsi="Arial" w:cs="Arial"/>
           <w:color w:val="1F4E79" w:themeColor="accent1" w:themeShade="80"/>
         </w:rPr>
-        <w:t>-services All t</w:t>
-      </w:r>
-      <w:r>
-        <w:rPr>
-          <w:rFonts w:ascii="Arial" w:hAnsi="Arial" w:cs="Arial"/>
-          <w:color w:val="1F4E79" w:themeColor="accent1" w:themeShade="80"/>
-        </w:rPr>
-        <w:t>he business level functionalities are</w:t>
-      </w:r>
-      <w:r>
-        <w:rPr>
-          <w:rFonts w:ascii="Arial" w:hAnsi="Arial" w:cs="Arial"/>
-          <w:color w:val="1F4E79" w:themeColor="accent1" w:themeShade="80"/>
-        </w:rPr>
-        <w:t xml:space="preserve"> defined here.</w:t>
-      </w:r>
-      <w:r>
-        <w:rPr>
-          <w:rFonts w:ascii="Arial" w:hAnsi="Arial" w:cs="Arial"/>
-          <w:color w:val="1F4E79" w:themeColor="accent1" w:themeShade="80"/>
-        </w:rPr>
-        <w:t xml:space="preserve"> </w:t>
+        <w:t>-services</w:t>
+      </w:r>
+      <w:proofErr w:type="gramEnd"/>
+      <w:r>
+        <w:rPr>
+          <w:rFonts w:ascii="Arial" w:hAnsi="Arial" w:cs="Arial"/>
+          <w:color w:val="1F4E79" w:themeColor="accent1" w:themeShade="80"/>
+        </w:rPr>
+        <w:t xml:space="preserve"> All the business level functionalities are defined here. </w:t>
       </w:r>
     </w:p>
     <w:p>
@@ -418,6 +417,7 @@
           <w:color w:val="1F4E79" w:themeColor="accent1" w:themeShade="80"/>
         </w:rPr>
       </w:pPr>
+      <w:proofErr w:type="gramStart"/>
       <w:r>
         <w:rPr>
           <w:rFonts w:ascii="Arial" w:hAnsi="Arial" w:cs="Arial"/>
@@ -426,19 +426,29 @@
         </w:rPr>
         <w:t>repository</w:t>
       </w:r>
-      <w:r>
-        <w:rPr>
-          <w:rFonts w:ascii="Arial" w:hAnsi="Arial" w:cs="Arial"/>
-          <w:color w:val="1F4E79" w:themeColor="accent1" w:themeShade="80"/>
-        </w:rPr>
-        <w:t xml:space="preserve">: All data-model interaction </w:t>
-      </w:r>
-      <w:r>
-        <w:rPr>
-          <w:rFonts w:ascii="Arial" w:hAnsi="Arial" w:cs="Arial"/>
-          <w:color w:val="1F4E79" w:themeColor="accent1" w:themeShade="80"/>
-        </w:rPr>
-        <w:t>with redis is done here</w:t>
+      <w:proofErr w:type="gramEnd"/>
+      <w:r>
+        <w:rPr>
+          <w:rFonts w:ascii="Arial" w:hAnsi="Arial" w:cs="Arial"/>
+          <w:color w:val="1F4E79" w:themeColor="accent1" w:themeShade="80"/>
+        </w:rPr>
+        <w:t xml:space="preserve">: All data-model interaction with </w:t>
+      </w:r>
+      <w:proofErr w:type="spellStart"/>
+      <w:r>
+        <w:rPr>
+          <w:rFonts w:ascii="Arial" w:hAnsi="Arial" w:cs="Arial"/>
+          <w:color w:val="1F4E79" w:themeColor="accent1" w:themeShade="80"/>
+        </w:rPr>
+        <w:t>redis</w:t>
+      </w:r>
+      <w:proofErr w:type="spellEnd"/>
+      <w:r>
+        <w:rPr>
+          <w:rFonts w:ascii="Arial" w:hAnsi="Arial" w:cs="Arial"/>
+          <w:color w:val="1F4E79" w:themeColor="accent1" w:themeShade="80"/>
+        </w:rPr>
+        <w:t xml:space="preserve"> is done here</w:t>
       </w:r>
       <w:r>
         <w:rPr>
@@ -463,6 +473,8 @@
           <w:color w:val="1F4E79" w:themeColor="accent1" w:themeShade="80"/>
         </w:rPr>
       </w:pPr>
+      <w:proofErr w:type="spellStart"/>
+      <w:proofErr w:type="gramStart"/>
       <w:r>
         <w:rPr>
           <w:rFonts w:ascii="Arial" w:hAnsi="Arial" w:cs="Arial"/>
@@ -479,6 +491,8 @@
         </w:rPr>
         <w:t>model</w:t>
       </w:r>
+      <w:proofErr w:type="spellEnd"/>
+      <w:proofErr w:type="gramEnd"/>
       <w:r>
         <w:rPr>
           <w:rFonts w:ascii="Arial" w:hAnsi="Arial" w:cs="Arial"/>
@@ -509,6 +523,8 @@
           <w:color w:val="1F4E79" w:themeColor="accent1" w:themeShade="80"/>
         </w:rPr>
       </w:pPr>
+      <w:proofErr w:type="spellStart"/>
+      <w:proofErr w:type="gramStart"/>
       <w:r>
         <w:rPr>
           <w:rFonts w:ascii="Arial" w:hAnsi="Arial" w:cs="Arial"/>
@@ -517,6 +533,8 @@
         </w:rPr>
         <w:t>utils</w:t>
       </w:r>
+      <w:proofErr w:type="spellEnd"/>
+      <w:proofErr w:type="gramEnd"/>
       <w:r>
         <w:rPr>
           <w:rFonts w:ascii="Arial" w:hAnsi="Arial" w:cs="Arial"/>
@@ -555,7 +573,16 @@
           <w:b/>
           <w:color w:val="1F4E79" w:themeColor="accent1" w:themeShade="80"/>
         </w:rPr>
-        <w:t>Sequence Diagram</w:t>
+        <w:t xml:space="preserve">Sequence </w:t>
+      </w:r>
+      <w:proofErr w:type="gramStart"/>
+      <w:r>
+        <w:rPr>
+          <w:rFonts w:ascii="Arial" w:hAnsi="Arial" w:cs="Arial"/>
+          <w:b/>
+          <w:color w:val="1F4E79" w:themeColor="accent1" w:themeShade="80"/>
+        </w:rPr>
+        <w:t>Diagram</w:t>
       </w:r>
       <w:r>
         <w:rPr>
@@ -571,17 +598,16 @@
           <w:b/>
           <w:color w:val="1F4E79" w:themeColor="accent1" w:themeShade="80"/>
         </w:rPr>
-        <w:t>(using PLANTUML</w:t>
-      </w:r>
-      <w:bookmarkStart w:id="0" w:name="_GoBack"/>
-      <w:bookmarkEnd w:id="0"/>
-      <w:r>
-        <w:rPr>
-          <w:rFonts w:ascii="Arial" w:hAnsi="Arial" w:cs="Arial"/>
-          <w:b/>
-          <w:color w:val="1F4E79" w:themeColor="accent1" w:themeShade="80"/>
-        </w:rPr>
-        <w:t>)</w:t>
+        <w:t>(</w:t>
+      </w:r>
+      <w:proofErr w:type="gramEnd"/>
+      <w:r>
+        <w:rPr>
+          <w:rFonts w:ascii="Arial" w:hAnsi="Arial" w:cs="Arial"/>
+          <w:b/>
+          <w:color w:val="1F4E79" w:themeColor="accent1" w:themeShade="80"/>
+        </w:rPr>
+        <w:t>using PLANTUML)</w:t>
       </w:r>
       <w:r>
         <w:rPr>
@@ -615,6 +641,7 @@
           <w:sz w:val="22"/>
         </w:rPr>
       </w:pPr>
+      <w:proofErr w:type="spellStart"/>
       <w:r>
         <w:rPr>
           <w:rFonts w:ascii="Arial" w:hAnsi="Arial" w:cs="Arial"/>
@@ -624,6 +651,7 @@
         </w:rPr>
         <w:t>UrlShorteningService</w:t>
       </w:r>
+      <w:proofErr w:type="spellEnd"/>
     </w:p>
     <w:p>
       <w:pPr>
@@ -690,6 +718,7 @@
           <w:sz w:val="22"/>
         </w:rPr>
       </w:pPr>
+      <w:proofErr w:type="spellStart"/>
       <w:r>
         <w:rPr>
           <w:rFonts w:ascii="Arial" w:hAnsi="Arial" w:cs="Arial"/>
@@ -700,6 +729,7 @@
         <w:lastRenderedPageBreak/>
         <w:t>RedirectionService</w:t>
       </w:r>
+      <w:proofErr w:type="spellEnd"/>
     </w:p>
     <w:p>
       <w:r>
@@ -851,44 +881,242 @@
       <w:pPr>
         <w:rPr>
           <w:rFonts w:ascii="Arial" w:hAnsi="Arial" w:cs="Arial"/>
-          <w:b/>
-          <w:color w:val="1F4E79" w:themeColor="accent1" w:themeShade="80"/>
-        </w:rPr>
-      </w:pPr>
-    </w:p>
-    <w:p>
-      <w:pPr>
-        <w:rPr>
-          <w:rFonts w:ascii="Arial" w:hAnsi="Arial" w:cs="Arial"/>
-          <w:b/>
-          <w:color w:val="1F4E79" w:themeColor="accent1" w:themeShade="80"/>
-        </w:rPr>
-      </w:pPr>
-    </w:p>
-    <w:p>
-      <w:pPr>
-        <w:rPr>
-          <w:rFonts w:ascii="Arial" w:hAnsi="Arial" w:cs="Arial"/>
-          <w:b/>
-          <w:color w:val="1F4E79" w:themeColor="accent1" w:themeShade="80"/>
-        </w:rPr>
-      </w:pPr>
-    </w:p>
-    <w:p>
-      <w:pPr>
-        <w:rPr>
-          <w:rFonts w:ascii="Arial" w:hAnsi="Arial" w:cs="Arial"/>
-          <w:b/>
-          <w:color w:val="1F4E79" w:themeColor="accent1" w:themeShade="80"/>
-        </w:rPr>
-      </w:pPr>
-      <w:r>
-        <w:rPr>
-          <w:rFonts w:ascii="Arial" w:hAnsi="Arial" w:cs="Arial"/>
-          <w:b/>
-          <w:color w:val="1F4E79" w:themeColor="accent1" w:themeShade="80"/>
+          <w:color w:val="000000" w:themeColor="text1"/>
+          <w:sz w:val="22"/>
+        </w:rPr>
+      </w:pPr>
+      <w:proofErr w:type="spellStart"/>
+      <w:r>
+        <w:rPr>
+          <w:rFonts w:ascii="Arial" w:hAnsi="Arial" w:cs="Arial"/>
+          <w:color w:val="000000" w:themeColor="text1"/>
+          <w:sz w:val="22"/>
+        </w:rPr>
+        <w:t>URLShortening</w:t>
+      </w:r>
+      <w:proofErr w:type="spellEnd"/>
+      <w:r>
+        <w:rPr>
+          <w:rFonts w:ascii="Arial" w:hAnsi="Arial" w:cs="Arial"/>
+          <w:color w:val="000000" w:themeColor="text1"/>
+          <w:sz w:val="22"/>
+        </w:rPr>
+        <w:t xml:space="preserve"> service </w:t>
+      </w:r>
+      <w:proofErr w:type="gramStart"/>
+      <w:r>
+        <w:rPr>
+          <w:rFonts w:ascii="Arial" w:hAnsi="Arial" w:cs="Arial"/>
+          <w:color w:val="000000" w:themeColor="text1"/>
+          <w:sz w:val="22"/>
+        </w:rPr>
+        <w:t>will be deployed</w:t>
+      </w:r>
+      <w:proofErr w:type="gramEnd"/>
+      <w:r>
+        <w:rPr>
+          <w:rFonts w:ascii="Arial" w:hAnsi="Arial" w:cs="Arial"/>
+          <w:color w:val="000000" w:themeColor="text1"/>
+          <w:sz w:val="22"/>
+        </w:rPr>
+        <w:t xml:space="preserve"> in multiple servers.</w:t>
+      </w:r>
+      <w:r>
+        <w:rPr>
+          <w:rFonts w:ascii="Arial" w:hAnsi="Arial" w:cs="Arial"/>
+          <w:color w:val="000000" w:themeColor="text1"/>
+          <w:sz w:val="22"/>
+        </w:rPr>
+        <w:t xml:space="preserve"> All the instance will talk to single </w:t>
+      </w:r>
+      <w:proofErr w:type="spellStart"/>
+      <w:r>
+        <w:rPr>
+          <w:rFonts w:ascii="Arial" w:hAnsi="Arial" w:cs="Arial"/>
+          <w:color w:val="000000" w:themeColor="text1"/>
+          <w:sz w:val="22"/>
+        </w:rPr>
+        <w:t>redis</w:t>
+      </w:r>
+      <w:proofErr w:type="spellEnd"/>
+      <w:r>
+        <w:rPr>
+          <w:rFonts w:ascii="Arial" w:hAnsi="Arial" w:cs="Arial"/>
+          <w:color w:val="000000" w:themeColor="text1"/>
+          <w:sz w:val="22"/>
+        </w:rPr>
+        <w:t xml:space="preserve"> server.</w:t>
+      </w:r>
+      <w:bookmarkStart w:id="0" w:name="_GoBack"/>
+      <w:bookmarkEnd w:id="0"/>
+    </w:p>
+    <w:p>
+      <w:pPr>
+        <w:rPr>
+          <w:rFonts w:ascii="Arial" w:hAnsi="Arial" w:cs="Arial"/>
+          <w:color w:val="000000" w:themeColor="text1"/>
+          <w:sz w:val="22"/>
+        </w:rPr>
+      </w:pPr>
+      <w:proofErr w:type="spellStart"/>
+      <w:r>
+        <w:rPr>
+          <w:rFonts w:ascii="Arial" w:hAnsi="Arial" w:cs="Arial"/>
+          <w:color w:val="000000" w:themeColor="text1"/>
+          <w:sz w:val="22"/>
+        </w:rPr>
+        <w:t>Redis</w:t>
+      </w:r>
+      <w:proofErr w:type="spellEnd"/>
+      <w:r>
+        <w:rPr>
+          <w:rFonts w:ascii="Arial" w:hAnsi="Arial" w:cs="Arial"/>
+          <w:color w:val="000000" w:themeColor="text1"/>
+          <w:sz w:val="22"/>
+        </w:rPr>
+        <w:t xml:space="preserve"> server will be deployed in separate port and configured in the </w:t>
+      </w:r>
+      <w:proofErr w:type="spellStart"/>
+      <w:r>
+        <w:rPr>
+          <w:rFonts w:ascii="Arial" w:hAnsi="Arial" w:cs="Arial"/>
+          <w:color w:val="000000" w:themeColor="text1"/>
+          <w:sz w:val="22"/>
+        </w:rPr>
+        <w:t>application.properties</w:t>
+      </w:r>
+      <w:proofErr w:type="spellEnd"/>
+      <w:proofErr w:type="gramStart"/>
+      <w:r>
+        <w:rPr>
+          <w:rFonts w:ascii="Arial" w:hAnsi="Arial" w:cs="Arial"/>
+          <w:color w:val="000000" w:themeColor="text1"/>
+          <w:sz w:val="22"/>
+        </w:rPr>
+        <w:t>..</w:t>
+      </w:r>
+      <w:proofErr w:type="gramEnd"/>
+    </w:p>
+    <w:p>
+      <w:pPr>
+        <w:autoSpaceDE w:val="0"/>
+        <w:autoSpaceDN w:val="0"/>
+        <w:adjustRightInd w:val="0"/>
+        <w:rPr>
+          <w:rFonts w:ascii="Consolas" w:eastAsiaTheme="minorHAnsi" w:hAnsi="Consolas" w:cs="Consolas"/>
+          <w:sz w:val="20"/>
+          <w:szCs w:val="20"/>
+          <w:lang w:val="en-IN"/>
+        </w:rPr>
+      </w:pPr>
+      <w:proofErr w:type="spellStart"/>
+      <w:r>
+        <w:rPr>
+          <w:rFonts w:ascii="Consolas" w:eastAsiaTheme="minorHAnsi" w:hAnsi="Consolas" w:cs="Consolas"/>
+          <w:color w:val="000000"/>
+          <w:sz w:val="20"/>
+          <w:szCs w:val="20"/>
+          <w:lang w:val="en-IN"/>
         </w:rPr>
         <w:lastRenderedPageBreak/>
+        <w:t>spring.redis.host</w:t>
+      </w:r>
+      <w:proofErr w:type="spellEnd"/>
+      <w:r>
+        <w:rPr>
+          <w:rFonts w:ascii="Consolas" w:eastAsiaTheme="minorHAnsi" w:hAnsi="Consolas" w:cs="Consolas"/>
+          <w:color w:val="000000"/>
+          <w:sz w:val="20"/>
+          <w:szCs w:val="20"/>
+          <w:lang w:val="en-IN"/>
+        </w:rPr>
+        <w:t>=</w:t>
+      </w:r>
+      <w:r>
+        <w:rPr>
+          <w:rFonts w:ascii="Consolas" w:eastAsiaTheme="minorHAnsi" w:hAnsi="Consolas" w:cs="Consolas"/>
+          <w:color w:val="2A00FF"/>
+          <w:sz w:val="20"/>
+          <w:szCs w:val="20"/>
+          <w:u w:val="single"/>
+          <w:lang w:val="en-IN"/>
+        </w:rPr>
+        <w:t>localhost</w:t>
+      </w:r>
+    </w:p>
+    <w:p>
+      <w:pPr>
+        <w:rPr>
+          <w:rFonts w:ascii="Arial" w:hAnsi="Arial" w:cs="Arial"/>
+          <w:color w:val="000000" w:themeColor="text1"/>
+          <w:sz w:val="22"/>
+        </w:rPr>
+      </w:pPr>
+      <w:proofErr w:type="spellStart"/>
+      <w:r>
+        <w:rPr>
+          <w:rFonts w:ascii="Consolas" w:eastAsiaTheme="minorHAnsi" w:hAnsi="Consolas" w:cs="Consolas"/>
+          <w:color w:val="000000"/>
+          <w:sz w:val="20"/>
+          <w:szCs w:val="20"/>
+          <w:lang w:val="en-IN"/>
+        </w:rPr>
+        <w:t>spring.redis.port</w:t>
+      </w:r>
+      <w:proofErr w:type="spellEnd"/>
+      <w:r>
+        <w:rPr>
+          <w:rFonts w:ascii="Consolas" w:eastAsiaTheme="minorHAnsi" w:hAnsi="Consolas" w:cs="Consolas"/>
+          <w:color w:val="000000"/>
+          <w:sz w:val="20"/>
+          <w:szCs w:val="20"/>
+          <w:lang w:val="en-IN"/>
+        </w:rPr>
+        <w:t>=</w:t>
+      </w:r>
+      <w:r>
+        <w:rPr>
+          <w:rFonts w:ascii="Consolas" w:eastAsiaTheme="minorHAnsi" w:hAnsi="Consolas" w:cs="Consolas"/>
+          <w:color w:val="2A00FF"/>
+          <w:sz w:val="20"/>
+          <w:szCs w:val="20"/>
+          <w:lang w:val="en-IN"/>
+        </w:rPr>
+        <w:t>6379</w:t>
+      </w:r>
+    </w:p>
+    <w:p>
+      <w:pPr>
+        <w:rPr>
+          <w:rFonts w:ascii="Arial" w:hAnsi="Arial" w:cs="Arial"/>
+          <w:b/>
+          <w:color w:val="1F4E79" w:themeColor="accent1" w:themeShade="80"/>
+        </w:rPr>
+      </w:pPr>
+    </w:p>
+    <w:p>
+      <w:pPr>
+        <w:rPr>
+          <w:rFonts w:ascii="Arial" w:hAnsi="Arial" w:cs="Arial"/>
+          <w:b/>
+          <w:color w:val="1F4E79" w:themeColor="accent1" w:themeShade="80"/>
+        </w:rPr>
+      </w:pPr>
+    </w:p>
+    <w:p>
+      <w:pPr>
+        <w:rPr>
+          <w:rFonts w:ascii="Arial" w:hAnsi="Arial" w:cs="Arial"/>
+          <w:b/>
+          <w:color w:val="1F4E79" w:themeColor="accent1" w:themeShade="80"/>
+        </w:rPr>
+      </w:pPr>
+      <w:r>
+        <w:rPr>
+          <w:rFonts w:ascii="Arial" w:hAnsi="Arial" w:cs="Arial"/>
+          <w:b/>
+          <w:color w:val="1F4E79" w:themeColor="accent1" w:themeShade="80"/>
+        </w:rPr>
         <w:t>Logic:</w:t>
       </w:r>
     </w:p>
@@ -900,6 +1128,7 @@
           <w:color w:val="1F4E79" w:themeColor="accent1" w:themeShade="80"/>
         </w:rPr>
       </w:pPr>
+      <w:proofErr w:type="gramStart"/>
       <w:r>
         <w:rPr>
           <w:rFonts w:ascii="Arial" w:hAnsi="Arial" w:cs="Arial"/>
@@ -908,6 +1137,7 @@
         </w:rPr>
         <w:t>1)Encoding</w:t>
       </w:r>
+      <w:proofErr w:type="gramEnd"/>
     </w:p>
     <w:p>
       <w:pPr>
@@ -1012,7 +1242,64 @@
           <w:rFonts w:ascii="Arial" w:hAnsi="Arial" w:cs="Arial"/>
           <w:color w:val="000000" w:themeColor="text1"/>
         </w:rPr>
-        <w:t>est with original string. Then a new entry will be formed in the hash(redis).If the original string is already present then it will return the same ID already present in the redis. The id will be encoded to give a shortened URL.</w:t>
+        <w:t xml:space="preserve">est with original string. Then a new entry will be formed in the </w:t>
+      </w:r>
+      <w:proofErr w:type="gramStart"/>
+      <w:r>
+        <w:rPr>
+          <w:rFonts w:ascii="Arial" w:hAnsi="Arial" w:cs="Arial"/>
+          <w:color w:val="000000" w:themeColor="text1"/>
+        </w:rPr>
+        <w:t>hash(</w:t>
+      </w:r>
+      <w:proofErr w:type="spellStart"/>
+      <w:proofErr w:type="gramEnd"/>
+      <w:r>
+        <w:rPr>
+          <w:rFonts w:ascii="Arial" w:hAnsi="Arial" w:cs="Arial"/>
+          <w:color w:val="000000" w:themeColor="text1"/>
+        </w:rPr>
+        <w:t>redis</w:t>
+      </w:r>
+      <w:proofErr w:type="spellEnd"/>
+      <w:r>
+        <w:rPr>
+          <w:rFonts w:ascii="Arial" w:hAnsi="Arial" w:cs="Arial"/>
+          <w:color w:val="000000" w:themeColor="text1"/>
+        </w:rPr>
+        <w:t xml:space="preserve">).If the original string is already present then it will return the same ID already present in the </w:t>
+      </w:r>
+      <w:proofErr w:type="spellStart"/>
+      <w:r>
+        <w:rPr>
+          <w:rFonts w:ascii="Arial" w:hAnsi="Arial" w:cs="Arial"/>
+          <w:color w:val="000000" w:themeColor="text1"/>
+        </w:rPr>
+        <w:t>redis</w:t>
+      </w:r>
+      <w:proofErr w:type="spellEnd"/>
+      <w:r>
+        <w:rPr>
+          <w:rFonts w:ascii="Arial" w:hAnsi="Arial" w:cs="Arial"/>
+          <w:color w:val="000000" w:themeColor="text1"/>
+        </w:rPr>
+        <w:t xml:space="preserve">. The id </w:t>
+      </w:r>
+      <w:proofErr w:type="gramStart"/>
+      <w:r>
+        <w:rPr>
+          <w:rFonts w:ascii="Arial" w:hAnsi="Arial" w:cs="Arial"/>
+          <w:color w:val="000000" w:themeColor="text1"/>
+        </w:rPr>
+        <w:t>will be encoded</w:t>
+      </w:r>
+      <w:proofErr w:type="gramEnd"/>
+      <w:r>
+        <w:rPr>
+          <w:rFonts w:ascii="Arial" w:hAnsi="Arial" w:cs="Arial"/>
+          <w:color w:val="000000" w:themeColor="text1"/>
+        </w:rPr>
+        <w:t xml:space="preserve"> to give a shortened URL.</w:t>
       </w:r>
     </w:p>
     <w:p>
@@ -1074,42 +1361,23 @@
           <w:rFonts w:ascii="Arial" w:hAnsi="Arial" w:cs="Arial"/>
           <w:color w:val="000000" w:themeColor="text1"/>
         </w:rPr>
-        <w:t>When someone clicks on the shortened URL, the service</w:t>
-      </w:r>
-      <w:r>
-        <w:rPr>
-          <w:rFonts w:ascii="Arial" w:hAnsi="Arial" w:cs="Arial"/>
-          <w:color w:val="000000" w:themeColor="text1"/>
-        </w:rPr>
-        <w:t xml:space="preserve"> </w:t>
-      </w:r>
-      <w:r>
-        <w:rPr>
-          <w:rFonts w:ascii="Arial" w:hAnsi="Arial" w:cs="Arial"/>
-          <w:color w:val="000000" w:themeColor="text1"/>
-        </w:rPr>
-        <w:t>will conve</w:t>
-      </w:r>
-      <w:r>
-        <w:rPr>
-          <w:rFonts w:ascii="Arial" w:hAnsi="Arial" w:cs="Arial"/>
-          <w:color w:val="000000" w:themeColor="text1"/>
-        </w:rPr>
-        <w:t>rt this URL to the initial ID by base62 decoding to</w:t>
-      </w:r>
-      <w:r>
-        <w:rPr>
-          <w:rFonts w:ascii="Arial" w:hAnsi="Arial" w:cs="Arial"/>
-          <w:color w:val="000000" w:themeColor="text1"/>
-        </w:rPr>
-        <w:t xml:space="preserve"> query the original URL from </w:t>
-      </w:r>
-      <w:r>
-        <w:rPr>
-          <w:rFonts w:ascii="Arial" w:hAnsi="Arial" w:cs="Arial"/>
-          <w:color w:val="000000" w:themeColor="text1"/>
-        </w:rPr>
-        <w:t>hash (redis) and redirect it to the original URL.</w:t>
+        <w:t>When someone clicks on the shortened URL, the service will convert this URL to the initial ID by base62 decoding to query the original URL from hash (</w:t>
+      </w:r>
+      <w:proofErr w:type="spellStart"/>
+      <w:r>
+        <w:rPr>
+          <w:rFonts w:ascii="Arial" w:hAnsi="Arial" w:cs="Arial"/>
+          <w:color w:val="000000" w:themeColor="text1"/>
+        </w:rPr>
+        <w:t>redis</w:t>
+      </w:r>
+      <w:proofErr w:type="spellEnd"/>
+      <w:r>
+        <w:rPr>
+          <w:rFonts w:ascii="Arial" w:hAnsi="Arial" w:cs="Arial"/>
+          <w:color w:val="000000" w:themeColor="text1"/>
+        </w:rPr>
+        <w:t>) and redirect it to the original URL.</w:t>
       </w:r>
     </w:p>
     <w:p>
@@ -1219,6 +1487,7 @@
           <w:color w:val="1F4E79" w:themeColor="accent1" w:themeShade="80"/>
         </w:rPr>
       </w:pPr>
+      <w:proofErr w:type="gramStart"/>
       <w:r>
         <w:rPr>
           <w:rFonts w:ascii="Arial" w:hAnsi="Arial" w:cs="Arial"/>
@@ -1235,7 +1504,18 @@
           <w:sz w:val="22"/>
           <w:u w:val="single"/>
         </w:rPr>
-        <w:t>shorten service</w:t>
+        <w:t>shorten</w:t>
+      </w:r>
+      <w:proofErr w:type="gramEnd"/>
+      <w:r>
+        <w:rPr>
+          <w:rFonts w:ascii="Arial" w:hAnsi="Arial" w:cs="Arial"/>
+          <w:b/>
+          <w:color w:val="1F4E79" w:themeColor="accent1" w:themeShade="80"/>
+          <w:sz w:val="22"/>
+          <w:u w:val="single"/>
+        </w:rPr>
+        <w:t xml:space="preserve"> service</w:t>
       </w:r>
       <w:r>
         <w:rPr>
@@ -1253,7 +1533,40 @@
           <w:szCs w:val="18"/>
           <w:shd w:val="clear" w:color="auto" w:fill="FAFAFA"/>
         </w:rPr>
-        <w:t>http:</w:t>
+        <w:t>http://&lt;domain-name&gt;/api/app/</w:t>
+      </w:r>
+    </w:p>
+    <w:p>
+      <w:pPr>
+        <w:pStyle w:val="ListParagraph"/>
+        <w:rPr>
+          <w:rFonts w:ascii="Arial" w:hAnsi="Arial" w:cs="Arial"/>
+          <w:b/>
+          <w:color w:val="1F4E79" w:themeColor="accent1" w:themeShade="80"/>
+        </w:rPr>
+      </w:pPr>
+    </w:p>
+    <w:p>
+      <w:pPr>
+        <w:pStyle w:val="ListParagraph"/>
+        <w:rPr>
+          <w:rFonts w:ascii="Arial" w:hAnsi="Arial" w:cs="Arial"/>
+          <w:b/>
+          <w:color w:val="1F4E79" w:themeColor="accent1" w:themeShade="80"/>
+        </w:rPr>
+      </w:pPr>
+      <w:proofErr w:type="gramStart"/>
+      <w:r>
+        <w:rPr>
+          <w:rFonts w:ascii="Helvetica" w:hAnsi="Helvetica" w:cs="Helvetica"/>
+          <w:b/>
+          <w:color w:val="505050"/>
+          <w:sz w:val="18"/>
+          <w:szCs w:val="18"/>
+          <w:u w:val="single"/>
+          <w:shd w:val="clear" w:color="auto" w:fill="FAFAFA"/>
+        </w:rPr>
+        <w:t>Locally</w:t>
       </w:r>
       <w:r>
         <w:rPr>
@@ -1263,8 +1576,9 @@
           <w:szCs w:val="18"/>
           <w:shd w:val="clear" w:color="auto" w:fill="FAFAFA"/>
         </w:rPr>
-        <w:t>//&lt;domain-name&gt;</w:t>
-      </w:r>
+        <w:t xml:space="preserve"> :</w:t>
+      </w:r>
+      <w:proofErr w:type="gramEnd"/>
       <w:r>
         <w:rPr>
           <w:rFonts w:ascii="Helvetica" w:hAnsi="Helvetica" w:cs="Helvetica"/>
@@ -1273,39 +1587,7 @@
           <w:szCs w:val="18"/>
           <w:shd w:val="clear" w:color="auto" w:fill="FAFAFA"/>
         </w:rPr>
-        <w:t>/api/app/</w:t>
-      </w:r>
-    </w:p>
-    <w:p>
-      <w:pPr>
-        <w:pStyle w:val="ListParagraph"/>
-        <w:rPr>
-          <w:rFonts w:ascii="Arial" w:hAnsi="Arial" w:cs="Arial"/>
-          <w:b/>
-          <w:color w:val="1F4E79" w:themeColor="accent1" w:themeShade="80"/>
-        </w:rPr>
-      </w:pPr>
-    </w:p>
-    <w:p>
-      <w:pPr>
-        <w:pStyle w:val="ListParagraph"/>
-        <w:rPr>
-          <w:rFonts w:ascii="Arial" w:hAnsi="Arial" w:cs="Arial"/>
-          <w:b/>
-          <w:color w:val="1F4E79" w:themeColor="accent1" w:themeShade="80"/>
-        </w:rPr>
-      </w:pPr>
-      <w:r>
-        <w:rPr>
-          <w:rFonts w:ascii="Helvetica" w:hAnsi="Helvetica" w:cs="Helvetica"/>
-          <w:b/>
-          <w:color w:val="505050"/>
-          <w:sz w:val="18"/>
-          <w:szCs w:val="18"/>
-          <w:u w:val="single"/>
-          <w:shd w:val="clear" w:color="auto" w:fill="FAFAFA"/>
-        </w:rPr>
-        <w:t>Locally</w:t>
+        <w:t xml:space="preserve"> </w:t>
       </w:r>
       <w:r>
         <w:rPr>
@@ -1315,16 +1597,6 @@
           <w:szCs w:val="18"/>
           <w:shd w:val="clear" w:color="auto" w:fill="FAFAFA"/>
         </w:rPr>
-        <w:t xml:space="preserve"> : </w:t>
-      </w:r>
-      <w:r>
-        <w:rPr>
-          <w:rFonts w:ascii="Helvetica" w:hAnsi="Helvetica" w:cs="Helvetica"/>
-          <w:color w:val="505050"/>
-          <w:sz w:val="18"/>
-          <w:szCs w:val="18"/>
-          <w:shd w:val="clear" w:color="auto" w:fill="FAFAFA"/>
-        </w:rPr>
         <w:t>http://localhost:8008/api/app/</w:t>
       </w:r>
     </w:p>
@@ -1418,7 +1690,27 @@
           <w:color w:val="1F4E79" w:themeColor="accent1" w:themeShade="80"/>
           <w:sz w:val="22"/>
         </w:rPr>
-        <w:t>"url":"https://www.facebook.com/"</w:t>
+        <w:t>"</w:t>
+      </w:r>
+      <w:proofErr w:type="spellStart"/>
+      <w:r>
+        <w:rPr>
+          <w:rFonts w:ascii="Arial" w:hAnsi="Arial" w:cs="Arial"/>
+          <w:b/>
+          <w:color w:val="1F4E79" w:themeColor="accent1" w:themeShade="80"/>
+          <w:sz w:val="22"/>
+        </w:rPr>
+        <w:t>url</w:t>
+      </w:r>
+      <w:proofErr w:type="spellEnd"/>
+      <w:r>
+        <w:rPr>
+          <w:rFonts w:ascii="Arial" w:hAnsi="Arial" w:cs="Arial"/>
+          <w:b/>
+          <w:color w:val="1F4E79" w:themeColor="accent1" w:themeShade="80"/>
+          <w:sz w:val="22"/>
+        </w:rPr>
+        <w:t>":"https://www.facebook.com/"</w:t>
       </w:r>
     </w:p>
     <w:p>
@@ -1498,7 +1790,29 @@
           <w:color w:val="1F4E79" w:themeColor="accent1" w:themeShade="80"/>
           <w:sz w:val="22"/>
         </w:rPr>
-        <w:t xml:space="preserve">    "shortUrl": "</w:t>
+        <w:t xml:space="preserve">    "</w:t>
+      </w:r>
+      <w:proofErr w:type="spellStart"/>
+      <w:proofErr w:type="gramStart"/>
+      <w:r>
+        <w:rPr>
+          <w:rFonts w:ascii="Arial" w:hAnsi="Arial" w:cs="Arial"/>
+          <w:b/>
+          <w:color w:val="1F4E79" w:themeColor="accent1" w:themeShade="80"/>
+          <w:sz w:val="22"/>
+        </w:rPr>
+        <w:t>shortUrl</w:t>
+      </w:r>
+      <w:proofErr w:type="spellEnd"/>
+      <w:proofErr w:type="gramEnd"/>
+      <w:r>
+        <w:rPr>
+          <w:rFonts w:ascii="Arial" w:hAnsi="Arial" w:cs="Arial"/>
+          <w:b/>
+          <w:color w:val="1F4E79" w:themeColor="accent1" w:themeShade="80"/>
+          <w:sz w:val="22"/>
+        </w:rPr>
+        <w:t>": "</w:t>
       </w:r>
       <w:r>
         <w:rPr>
@@ -1516,7 +1830,47 @@
           <w:color w:val="1F4E79" w:themeColor="accent1" w:themeShade="80"/>
           <w:sz w:val="22"/>
         </w:rPr>
-        <w:t>/api/app/i"</w:t>
+        <w:t>/</w:t>
+      </w:r>
+      <w:proofErr w:type="spellStart"/>
+      <w:r>
+        <w:rPr>
+          <w:rFonts w:ascii="Arial" w:hAnsi="Arial" w:cs="Arial"/>
+          <w:b/>
+          <w:color w:val="1F4E79" w:themeColor="accent1" w:themeShade="80"/>
+          <w:sz w:val="22"/>
+        </w:rPr>
+        <w:t>api</w:t>
+      </w:r>
+      <w:proofErr w:type="spellEnd"/>
+      <w:r>
+        <w:rPr>
+          <w:rFonts w:ascii="Arial" w:hAnsi="Arial" w:cs="Arial"/>
+          <w:b/>
+          <w:color w:val="1F4E79" w:themeColor="accent1" w:themeShade="80"/>
+          <w:sz w:val="22"/>
+        </w:rPr>
+        <w:t>/app/</w:t>
+      </w:r>
+      <w:proofErr w:type="spellStart"/>
+      <w:r>
+        <w:rPr>
+          <w:rFonts w:ascii="Arial" w:hAnsi="Arial" w:cs="Arial"/>
+          <w:b/>
+          <w:color w:val="1F4E79" w:themeColor="accent1" w:themeShade="80"/>
+          <w:sz w:val="22"/>
+        </w:rPr>
+        <w:t>i</w:t>
+      </w:r>
+      <w:proofErr w:type="spellEnd"/>
+      <w:r>
+        <w:rPr>
+          <w:rFonts w:ascii="Arial" w:hAnsi="Arial" w:cs="Arial"/>
+          <w:b/>
+          <w:color w:val="1F4E79" w:themeColor="accent1" w:themeShade="80"/>
+          <w:sz w:val="22"/>
+        </w:rPr>
+        <w:t>"</w:t>
       </w:r>
     </w:p>
     <w:p>
@@ -1604,6 +1958,7 @@
           <w:color w:val="1F4E79" w:themeColor="accent1" w:themeShade="80"/>
         </w:rPr>
       </w:pPr>
+      <w:proofErr w:type="gramStart"/>
       <w:r>
         <w:rPr>
           <w:rFonts w:ascii="Helvetica" w:hAnsi="Helvetica" w:cs="Helvetica"/>
@@ -1624,8 +1979,9 @@
           <w:szCs w:val="18"/>
           <w:shd w:val="clear" w:color="auto" w:fill="FAFAFA"/>
         </w:rPr>
-        <w:t xml:space="preserve"> : </w:t>
-      </w:r>
+        <w:t xml:space="preserve"> :</w:t>
+      </w:r>
+      <w:proofErr w:type="gramEnd"/>
       <w:r>
         <w:rPr>
           <w:rFonts w:ascii="Helvetica" w:hAnsi="Helvetica" w:cs="Helvetica"/>
@@ -1634,7 +1990,7 @@
           <w:szCs w:val="18"/>
           <w:shd w:val="clear" w:color="auto" w:fill="FAFAFA"/>
         </w:rPr>
-        <w:t>http://localhost:8008/api/app/</w:t>
+        <w:t xml:space="preserve"> </w:t>
       </w:r>
       <w:r>
         <w:rPr>
@@ -1644,6 +2000,16 @@
           <w:szCs w:val="18"/>
           <w:shd w:val="clear" w:color="auto" w:fill="FAFAFA"/>
         </w:rPr>
+        <w:t>http://localhost:8008/api/app/</w:t>
+      </w:r>
+      <w:r>
+        <w:rPr>
+          <w:rFonts w:ascii="Helvetica" w:hAnsi="Helvetica" w:cs="Helvetica"/>
+          <w:color w:val="505050"/>
+          <w:sz w:val="18"/>
+          <w:szCs w:val="18"/>
+          <w:shd w:val="clear" w:color="auto" w:fill="FAFAFA"/>
+        </w:rPr>
         <w:t>{id}</w:t>
       </w:r>
     </w:p>
@@ -1657,14 +2023,25 @@
           <w:sz w:val="22"/>
         </w:rPr>
       </w:pPr>
-      <w:r>
-        <w:rPr>
-          <w:rFonts w:ascii="Arial" w:hAnsi="Arial" w:cs="Arial"/>
-          <w:b/>
-          <w:color w:val="1F4E79" w:themeColor="accent1" w:themeShade="80"/>
-          <w:sz w:val="22"/>
-        </w:rPr>
-        <w:t>method: get</w:t>
+      <w:proofErr w:type="gramStart"/>
+      <w:r>
+        <w:rPr>
+          <w:rFonts w:ascii="Arial" w:hAnsi="Arial" w:cs="Arial"/>
+          <w:b/>
+          <w:color w:val="1F4E79" w:themeColor="accent1" w:themeShade="80"/>
+          <w:sz w:val="22"/>
+        </w:rPr>
+        <w:t>method</w:t>
+      </w:r>
+      <w:proofErr w:type="gramEnd"/>
+      <w:r>
+        <w:rPr>
+          <w:rFonts w:ascii="Arial" w:hAnsi="Arial" w:cs="Arial"/>
+          <w:b/>
+          <w:color w:val="1F4E79" w:themeColor="accent1" w:themeShade="80"/>
+          <w:sz w:val="22"/>
+        </w:rPr>
+        <w:t>: get</w:t>
       </w:r>
     </w:p>
     <w:p>
@@ -2958,7 +3335,7 @@
 </file>
 
 <file path=customXml/itemProps1.xml><?xml version="1.0" encoding="utf-8"?>
-<ds:datastoreItem xmlns:ds="http://schemas.openxmlformats.org/officeDocument/2006/customXml" ds:itemID="{F747D8A8-6451-4447-9B77-E49E9863CF10}">
+<ds:datastoreItem xmlns:ds="http://schemas.openxmlformats.org/officeDocument/2006/customXml" ds:itemID="{6FF82DCE-AC71-467B-8AC6-9AB3A4DB4709}">
   <ds:schemaRefs>
     <ds:schemaRef ds:uri="http://schemas.openxmlformats.org/officeDocument/2006/bibliography"/>
   </ds:schemaRefs>

</xml_diff>

<commit_message>
updating the expiry in property , design doc
</commit_message>
<xml_diff>
--- a/Design Doc.docx
+++ b/Design Doc.docx
@@ -947,8 +947,6 @@
         </w:rPr>
         <w:t xml:space="preserve"> server.</w:t>
       </w:r>
-      <w:bookmarkStart w:id="0" w:name="_GoBack"/>
-      <w:bookmarkEnd w:id="0"/>
     </w:p>
     <w:p>
       <w:pPr>
@@ -1300,6 +1298,31 @@
           <w:color w:val="000000" w:themeColor="text1"/>
         </w:rPr>
         <w:t xml:space="preserve"> to give a shortened URL.</w:t>
+      </w:r>
+      <w:r>
+        <w:rPr>
+          <w:rFonts w:ascii="Arial" w:hAnsi="Arial" w:cs="Arial"/>
+          <w:color w:val="000000" w:themeColor="text1"/>
+        </w:rPr>
+        <w:t xml:space="preserve"> Expiry of </w:t>
+      </w:r>
+      <w:proofErr w:type="spellStart"/>
+      <w:proofErr w:type="gramStart"/>
+      <w:r>
+        <w:rPr>
+          <w:rFonts w:ascii="Arial" w:hAnsi="Arial" w:cs="Arial"/>
+          <w:color w:val="000000" w:themeColor="text1"/>
+        </w:rPr>
+        <w:t>a</w:t>
+      </w:r>
+      <w:proofErr w:type="spellEnd"/>
+      <w:proofErr w:type="gramEnd"/>
+      <w:r>
+        <w:rPr>
+          <w:rFonts w:ascii="Arial" w:hAnsi="Arial" w:cs="Arial"/>
+          <w:color w:val="000000" w:themeColor="text1"/>
+        </w:rPr>
+        <w:t xml:space="preserve"> entry is 2 days configured in properties file.</w:t>
       </w:r>
     </w:p>
     <w:p>
@@ -2043,6 +2066,8 @@
         </w:rPr>
         <w:t>: get</w:t>
       </w:r>
+      <w:bookmarkStart w:id="0" w:name="_GoBack"/>
+      <w:bookmarkEnd w:id="0"/>
     </w:p>
     <w:p>
       <w:pPr>
@@ -2067,13 +2092,38 @@
     </w:p>
     <w:p>
       <w:pPr>
-        <w:pStyle w:val="ListParagraph"/>
-        <w:rPr>
-          <w:rFonts w:ascii="Arial" w:hAnsi="Arial" w:cs="Arial"/>
-          <w:b/>
-          <w:color w:val="1F4E79" w:themeColor="accent1" w:themeShade="80"/>
-        </w:rPr>
-      </w:pPr>
+        <w:rPr>
+          <w:rFonts w:ascii="Arial" w:hAnsi="Arial" w:cs="Arial"/>
+          <w:b/>
+          <w:color w:val="385623" w:themeColor="accent6" w:themeShade="80"/>
+        </w:rPr>
+      </w:pPr>
+      <w:r>
+        <w:rPr>
+          <w:rFonts w:ascii="Arial" w:hAnsi="Arial" w:cs="Arial"/>
+          <w:b/>
+          <w:color w:val="385623" w:themeColor="accent6" w:themeShade="80"/>
+        </w:rPr>
+        <w:t xml:space="preserve">Note: First install and start </w:t>
+      </w:r>
+      <w:proofErr w:type="spellStart"/>
+      <w:r>
+        <w:rPr>
+          <w:rFonts w:ascii="Arial" w:hAnsi="Arial" w:cs="Arial"/>
+          <w:b/>
+          <w:color w:val="385623" w:themeColor="accent6" w:themeShade="80"/>
+        </w:rPr>
+        <w:t>redis</w:t>
+      </w:r>
+      <w:proofErr w:type="spellEnd"/>
+      <w:r>
+        <w:rPr>
+          <w:rFonts w:ascii="Arial" w:hAnsi="Arial" w:cs="Arial"/>
+          <w:b/>
+          <w:color w:val="385623" w:themeColor="accent6" w:themeShade="80"/>
+        </w:rPr>
+        <w:t xml:space="preserve"> on port 6379 and then install the maven project and run on server/ as spring boot application.</w:t>
+      </w:r>
     </w:p>
     <w:sectPr>
       <w:pgSz w:w="11906" w:h="16838"/>
@@ -3335,7 +3385,7 @@
 </file>
 
 <file path=customXml/itemProps1.xml><?xml version="1.0" encoding="utf-8"?>
-<ds:datastoreItem xmlns:ds="http://schemas.openxmlformats.org/officeDocument/2006/customXml" ds:itemID="{6FF82DCE-AC71-467B-8AC6-9AB3A4DB4709}">
+<ds:datastoreItem xmlns:ds="http://schemas.openxmlformats.org/officeDocument/2006/customXml" ds:itemID="{7F31B710-17B9-4A00-BA73-0D55C7C6BBCD}">
   <ds:schemaRefs>
     <ds:schemaRef ds:uri="http://schemas.openxmlformats.org/officeDocument/2006/bibliography"/>
   </ds:schemaRefs>

</xml_diff>